<commit_message>
V1.0.2 add ongoing project to PhD CV
</commit_message>
<xml_diff>
--- a/John's CV for PhD.docx
+++ b/John's CV for PhD.docx
@@ -111,7 +111,7 @@
               </w:pBdr>
               <w:spacing w:before="0" w:after="0"/>
               <w:rPr>
-                <w:rFonts w:cstheme="minorBidi"/>
+                <w:rFonts w:cstheme="minorBidi" w:hint="eastAsia"/>
                 <w:b w:val="0"/>
                 <w:bCs w:val="0"/>
                 <w:color w:val="000000" w:themeColor="text1"/>
@@ -417,7 +417,6 @@
               <w:t>ondon</w:t>
             </w:r>
           </w:p>
-          <w:p/>
           <w:p>
             <w:pPr>
               <w:pStyle w:val="1"/>
@@ -442,6 +441,16 @@
             </w:r>
           </w:p>
           <w:p>
+            <w:pPr>
+              <w:rPr>
+                <w:rStyle w:val="af4"/>
+                <w:rFonts w:cstheme="minorBidi" w:hint="eastAsia"/>
+                <w:b w:val="0"/>
+                <w:bCs w:val="0"/>
+                <w:color w:val="000000" w:themeColor="text1"/>
+                <w:sz w:val="20"/>
+              </w:rPr>
+            </w:pPr>
             <w:r>
               <w:t>Robotic</w:t>
             </w:r>
@@ -473,18 +482,6 @@
             <w:r>
               <w:t>Internet of Things</w:t>
             </w:r>
-          </w:p>
-          <w:p>
-            <w:pPr>
-              <w:rPr>
-                <w:rStyle w:val="af4"/>
-                <w:rFonts w:cstheme="minorBidi"/>
-                <w:b w:val="0"/>
-                <w:bCs w:val="0"/>
-                <w:color w:val="000000" w:themeColor="text1"/>
-                <w:sz w:val="20"/>
-              </w:rPr>
-            </w:pPr>
           </w:p>
           <w:p>
             <w:pPr>
@@ -1022,6 +1019,143 @@
         <w:rPr>
           <w:iCs/>
         </w:rPr>
+        <w:t>Collaborative Control for a Quadrotor with a Robotic Arm</w:t>
+      </w:r>
+      <w:r>
+        <w:rPr>
+          <w:iCs/>
+        </w:rPr>
+        <w:tab/>
+      </w:r>
+      <w:r>
+        <w:rPr>
+          <w:iCs/>
+        </w:rPr>
+        <w:tab/>
+      </w:r>
+      <w:r>
+        <w:rPr>
+          <w:iCs/>
+        </w:rPr>
+        <w:tab/>
+      </w:r>
+      <w:r>
+        <w:rPr>
+          <w:iCs/>
+        </w:rPr>
+        <w:tab/>
+      </w:r>
+      <w:r>
+        <w:rPr>
+          <w:iCs/>
+        </w:rPr>
+        <w:tab/>
+        <w:t xml:space="preserve">    Ongoing</w:t>
+      </w:r>
+    </w:p>
+    <w:p>
+      <w:pPr>
+        <w:rPr>
+          <w:iCs/>
+        </w:rPr>
+      </w:pPr>
+      <w:r>
+        <w:rPr>
+          <w:iCs/>
+        </w:rPr>
+        <w:tab/>
+        <w:t>With</w:t>
+      </w:r>
+      <w:r>
+        <w:rPr>
+          <w:iCs/>
+        </w:rPr>
+        <w:t xml:space="preserve"> </w:t>
+      </w:r>
+      <w:r>
+        <w:rPr>
+          <w:iCs/>
+        </w:rPr>
+        <w:t xml:space="preserve">MPPI </w:t>
+      </w:r>
+      <w:r>
+        <w:rPr>
+          <w:iCs/>
+        </w:rPr>
+        <w:t>whole-body control strategy, integrating dynamics for aerial manipulation tasks</w:t>
+      </w:r>
+      <w:r>
+        <w:rPr>
+          <w:iCs/>
+        </w:rPr>
+        <w:t>.</w:t>
+      </w:r>
+    </w:p>
+    <w:p>
+      <w:pPr>
+        <w:pBdr>
+          <w:top w:val="single" w:sz="4" w:space="1" w:color="auto"/>
+          <w:bottom w:val="single" w:sz="4" w:space="1" w:color="auto"/>
+        </w:pBdr>
+        <w:rPr>
+          <w:iCs/>
+        </w:rPr>
+      </w:pPr>
+      <w:r>
+        <w:rPr>
+          <w:iCs/>
+        </w:rPr>
+        <w:t>Thames River Coliform detection IoT AI system via inorganic sensors</w:t>
+      </w:r>
+      <w:r>
+        <w:rPr>
+          <w:iCs/>
+        </w:rPr>
+        <w:tab/>
+      </w:r>
+      <w:r>
+        <w:rPr>
+          <w:iCs/>
+        </w:rPr>
+        <w:tab/>
+      </w:r>
+      <w:r>
+        <w:rPr>
+          <w:iCs/>
+        </w:rPr>
+        <w:tab/>
+        <w:t xml:space="preserve">    Ongoing</w:t>
+      </w:r>
+    </w:p>
+    <w:p>
+      <w:pPr>
+        <w:pBdr>
+          <w:top w:val="single" w:sz="4" w:space="1" w:color="auto"/>
+          <w:bottom w:val="single" w:sz="4" w:space="1" w:color="auto"/>
+        </w:pBdr>
+        <w:ind w:firstLine="720"/>
+        <w:rPr>
+          <w:rFonts w:hint="eastAsia"/>
+          <w:iCs/>
+        </w:rPr>
+      </w:pPr>
+      <w:r>
+        <w:rPr>
+          <w:iCs/>
+        </w:rPr>
+        <w:t>Significantly faster and more cost-effective compared to traditional organic methods.</w:t>
+      </w:r>
+    </w:p>
+    <w:p>
+      <w:pPr>
+        <w:rPr>
+          <w:iCs/>
+        </w:rPr>
+      </w:pPr>
+      <w:r>
+        <w:rPr>
+          <w:iCs/>
+        </w:rPr>
         <w:t xml:space="preserve">A multi-agent navigation system in </w:t>
       </w:r>
       <w:r>
@@ -1529,6 +1663,11 @@
       </w:r>
     </w:p>
     <w:p>
+      <w:pPr>
+        <w:rPr>
+          <w:rFonts w:hint="eastAsia"/>
+        </w:rPr>
+      </w:pPr>
       <w:r>
         <w:tab/>
         <w:t xml:space="preserve">Represented Northeastern University in the </w:t>
@@ -1542,13 +1681,6 @@
       <w:r>
         <w:t xml:space="preserve"> in August 2023.</w:t>
       </w:r>
-    </w:p>
-    <w:p>
-      <w:pPr>
-        <w:rPr>
-          <w:iCs/>
-        </w:rPr>
-      </w:pPr>
     </w:p>
     <w:p>
       <w:pPr>
@@ -1829,12 +1961,7 @@
         <w:t>USART, SPI, I2C,8080, and CAN</w:t>
       </w:r>
       <w:r>
-        <w:t xml:space="preserve"> protocols, reg</w:t>
-      </w:r>
-      <w:bookmarkStart w:id="0" w:name="_GoBack"/>
-      <w:bookmarkEnd w:id="0"/>
-      <w:r>
-        <w:t>ister level debugging experience.</w:t>
+        <w:t xml:space="preserve"> protocols, register level debugging experience.</w:t>
       </w:r>
     </w:p>
     <w:p>
@@ -1939,7 +2066,12 @@
         <w:t>PCA,</w:t>
       </w:r>
       <w:r>
-        <w:t xml:space="preserve"> CNN, Gaussian process, </w:t>
+        <w:t xml:space="preserve"> CNN, </w:t>
+      </w:r>
+      <w:bookmarkStart w:id="0" w:name="_GoBack"/>
+      <w:bookmarkEnd w:id="0"/>
+      <w:r>
+        <w:t xml:space="preserve">Gaussian process, </w:t>
       </w:r>
       <w:r>
         <w:t>Bayesian Optimization</w:t>
@@ -2595,9 +2727,6 @@
               <w:pBdr>
                 <w:top w:val="single" w:sz="4" w:space="1" w:color="auto"/>
               </w:pBdr>
-              <w:rPr>
-                <w:rFonts w:hint="eastAsia"/>
-              </w:rPr>
             </w:pPr>
             <w:r>
               <w:rPr>
@@ -29108,6 +29237,24 @@
 </file>
 
 <file path=customXml/item1.xml><?xml version="1.0" encoding="utf-8"?>
+<?mso-contentType ?>
+<FormTemplates xmlns="http://schemas.microsoft.com/sharepoint/v3/contenttype/forms">
+  <Display>DocumentLibraryForm</Display>
+  <Edit>DocumentLibraryForm</Edit>
+  <New>DocumentLibraryForm</New>
+</FormTemplates>
+</file>
+
+<file path=customXml/item2.xml><?xml version="1.0" encoding="utf-8"?>
+<p:properties xmlns:p="http://schemas.microsoft.com/office/2006/metadata/properties" xmlns:xsi="http://www.w3.org/2001/XMLSchema-instance" xmlns:pc="http://schemas.microsoft.com/office/infopath/2007/PartnerControls">
+  <documentManagement>
+    <_ip_UnifiedCompliancePolicyUIAction xmlns="http://schemas.microsoft.com/sharepoint/v3" xsi:nil="true"/>
+    <_ip_UnifiedCompliancePolicyProperties xmlns="http://schemas.microsoft.com/sharepoint/v3" xsi:nil="true"/>
+  </documentManagement>
+</p:properties>
+</file>
+
+<file path=customXml/item3.xml><?xml version="1.0" encoding="utf-8"?>
 <ct:contentTypeSchema xmlns:ct="http://schemas.microsoft.com/office/2006/metadata/contentType" xmlns:ma="http://schemas.microsoft.com/office/2006/metadata/properties/metaAttributes" ct:_="" ma:_="" ma:contentTypeName="Document" ma:contentTypeID="0x010100DEEA25CC0A0AC24199CDC46C25B8B0BC" ma:contentTypeVersion="10" ma:contentTypeDescription="Create a new document." ma:contentTypeScope="" ma:versionID="e3b47856d4cf355c0dacb39e1084d14f">
   <xsd:schema xmlns:xsd="http://www.w3.org/2001/XMLSchema" xmlns:xs="http://www.w3.org/2001/XMLSchema" xmlns:p="http://schemas.microsoft.com/office/2006/metadata/properties" xmlns:ns1="http://schemas.microsoft.com/sharepoint/v3" xmlns:ns2="6dc4bcd6-49db-4c07-9060-8acfc67cef9f" xmlns:ns3="fb0879af-3eba-417a-a55a-ffe6dcd6ca77" targetNamespace="http://schemas.microsoft.com/office/2006/metadata/properties" ma:root="true" ma:fieldsID="a845a615265fdb1f7b12cc65ac20ecbd" ns1:_="" ns2:_="" ns3:_="">
     <xsd:import namespace="http://schemas.microsoft.com/sharepoint/v3"/>
@@ -29315,29 +29462,29 @@
 </ct:contentTypeSchema>
 </file>
 
-<file path=customXml/item2.xml><?xml version="1.0" encoding="utf-8"?>
-<p:properties xmlns:p="http://schemas.microsoft.com/office/2006/metadata/properties" xmlns:xsi="http://www.w3.org/2001/XMLSchema-instance" xmlns:pc="http://schemas.microsoft.com/office/infopath/2007/PartnerControls">
-  <documentManagement>
-    <_ip_UnifiedCompliancePolicyUIAction xmlns="http://schemas.microsoft.com/sharepoint/v3" xsi:nil="true"/>
-    <_ip_UnifiedCompliancePolicyProperties xmlns="http://schemas.microsoft.com/sharepoint/v3" xsi:nil="true"/>
-  </documentManagement>
-</p:properties>
-</file>
-
-<file path=customXml/item3.xml><?xml version="1.0" encoding="utf-8"?>
-<?mso-contentType ?>
-<FormTemplates xmlns="http://schemas.microsoft.com/sharepoint/v3/contenttype/forms">
-  <Display>DocumentLibraryForm</Display>
-  <Edit>DocumentLibraryForm</Edit>
-  <New>DocumentLibraryForm</New>
-</FormTemplates>
-</file>
-
 <file path=customXml/item4.xml><?xml version="1.0" encoding="utf-8"?>
 <b:Sources xmlns:b="http://schemas.openxmlformats.org/officeDocument/2006/bibliography" xmlns="http://schemas.openxmlformats.org/officeDocument/2006/bibliography" SelectedStyle="/APASixthEditionOfficeOnline.xsl" StyleName="APA"/>
 </file>
 
 <file path=customXml/itemProps1.xml><?xml version="1.0" encoding="utf-8"?>
+<ds:datastoreItem xmlns:ds="http://schemas.openxmlformats.org/officeDocument/2006/customXml" ds:itemID="{C179D0FB-A343-4575-8D55-CC3417BBF60A}">
+  <ds:schemaRefs>
+    <ds:schemaRef ds:uri="http://schemas.microsoft.com/sharepoint/v3/contenttype/forms"/>
+  </ds:schemaRefs>
+</ds:datastoreItem>
+</file>
+
+<file path=customXml/itemProps2.xml><?xml version="1.0" encoding="utf-8"?>
+<ds:datastoreItem xmlns:ds="http://schemas.openxmlformats.org/officeDocument/2006/customXml" ds:itemID="{63736847-D2B4-41BF-91C7-3AE2A8FBC59E}">
+  <ds:schemaRefs>
+    <ds:schemaRef ds:uri="http://schemas.microsoft.com/office/2006/metadata/properties"/>
+    <ds:schemaRef ds:uri="http://schemas.microsoft.com/office/infopath/2007/PartnerControls"/>
+    <ds:schemaRef ds:uri="http://schemas.microsoft.com/sharepoint/v3"/>
+  </ds:schemaRefs>
+</ds:datastoreItem>
+</file>
+
+<file path=customXml/itemProps3.xml><?xml version="1.0" encoding="utf-8"?>
 <ds:datastoreItem xmlns:ds="http://schemas.openxmlformats.org/officeDocument/2006/customXml" ds:itemID="{1521F6B9-1CE3-4ED3-8390-A0700A8F70A0}">
   <ds:schemaRefs>
     <ds:schemaRef ds:uri="http://schemas.microsoft.com/office/2006/metadata/contentType"/>
@@ -29357,26 +29504,8 @@
 </ds:datastoreItem>
 </file>
 
-<file path=customXml/itemProps2.xml><?xml version="1.0" encoding="utf-8"?>
-<ds:datastoreItem xmlns:ds="http://schemas.openxmlformats.org/officeDocument/2006/customXml" ds:itemID="{63736847-D2B4-41BF-91C7-3AE2A8FBC59E}">
-  <ds:schemaRefs>
-    <ds:schemaRef ds:uri="http://schemas.microsoft.com/office/2006/metadata/properties"/>
-    <ds:schemaRef ds:uri="http://schemas.microsoft.com/office/infopath/2007/PartnerControls"/>
-    <ds:schemaRef ds:uri="http://schemas.microsoft.com/sharepoint/v3"/>
-  </ds:schemaRefs>
-</ds:datastoreItem>
-</file>
-
-<file path=customXml/itemProps3.xml><?xml version="1.0" encoding="utf-8"?>
-<ds:datastoreItem xmlns:ds="http://schemas.openxmlformats.org/officeDocument/2006/customXml" ds:itemID="{C179D0FB-A343-4575-8D55-CC3417BBF60A}">
-  <ds:schemaRefs>
-    <ds:schemaRef ds:uri="http://schemas.microsoft.com/sharepoint/v3/contenttype/forms"/>
-  </ds:schemaRefs>
-</ds:datastoreItem>
-</file>
-
 <file path=customXml/itemProps4.xml><?xml version="1.0" encoding="utf-8"?>
-<ds:datastoreItem xmlns:ds="http://schemas.openxmlformats.org/officeDocument/2006/customXml" ds:itemID="{20C26A21-7CA3-4AFA-816E-9E10BE4C70D4}">
+<ds:datastoreItem xmlns:ds="http://schemas.openxmlformats.org/officeDocument/2006/customXml" ds:itemID="{CF03C4F9-FC33-4173-9A8B-FD59BF12267F}">
   <ds:schemaRefs>
     <ds:schemaRef ds:uri="http://schemas.openxmlformats.org/officeDocument/2006/bibliography"/>
   </ds:schemaRefs>

</xml_diff>